<commit_message>
revised resume and adding learn list
</commit_message>
<xml_diff>
--- a/SANGJOON LEE - RESUME.docx
+++ b/SANGJOON LEE - RESUME.docx
@@ -36,7 +36,23 @@
               <w:rFonts w:ascii="Helvetica" w:hAnsi="Helvetica"/>
               <w:lang w:val="en-CA"/>
             </w:rPr>
-            <w:t>Sang-Joon Lee</w:t>
+            <w:t>Sang-</w:t>
+          </w:r>
+          <w:proofErr w:type="spellStart"/>
+          <w:r>
+            <w:rPr>
+              <w:rFonts w:ascii="Helvetica" w:hAnsi="Helvetica"/>
+              <w:lang w:val="en-CA"/>
+            </w:rPr>
+            <w:t>Joon</w:t>
+          </w:r>
+          <w:proofErr w:type="spellEnd"/>
+          <w:r>
+            <w:rPr>
+              <w:rFonts w:ascii="Helvetica" w:hAnsi="Helvetica"/>
+              <w:lang w:val="en-CA"/>
+            </w:rPr>
+            <w:t xml:space="preserve"> Lee</w:t>
           </w:r>
         </w:sdtContent>
       </w:sdt>
@@ -80,7 +96,23 @@
         <w:sdtEndPr/>
         <w:sdtContent>
           <w:r>
-            <w:t xml:space="preserve">linkedin.com/in/sangjoonsjlee | github.com/sangDev </w:t>
+            <w:t>linkedin.com/in/</w:t>
+          </w:r>
+          <w:proofErr w:type="spellStart"/>
+          <w:r>
+            <w:t>sangjoonsjlee</w:t>
+          </w:r>
+          <w:proofErr w:type="spellEnd"/>
+          <w:r>
+            <w:t xml:space="preserve"> | github.com/</w:t>
+          </w:r>
+          <w:proofErr w:type="spellStart"/>
+          <w:r>
+            <w:t>sangDev</w:t>
+          </w:r>
+          <w:proofErr w:type="spellEnd"/>
+          <w:r>
+            <w:t xml:space="preserve"> </w:t>
           </w:r>
           <w:r>
             <w:t>|</w:t>
@@ -107,164 +139,6 @@
           <w:rFonts w:ascii="Calibri" w:hAnsi="Calibri"/>
         </w:rPr>
         <w:t>Education</w:t>
-      </w:r>
-    </w:p>
-    <w:p>
-      <w:pPr>
-        <w:pStyle w:val="Subsection"/>
-        <w:spacing w:before="120" w:after="60"/>
-        <w:rPr>
-          <w:rFonts w:ascii="Calibri" w:hAnsi="Calibri"/>
-          <w:sz w:val="20"/>
-        </w:rPr>
-      </w:pPr>
-      <w:r>
-        <w:rPr>
-          <w:rFonts w:ascii="Calibri" w:hAnsi="Calibri"/>
-          <w:sz w:val="20"/>
-        </w:rPr>
-        <w:t>Master of SCIENCE</w:t>
-      </w:r>
-      <w:r>
-        <w:rPr>
-          <w:rFonts w:ascii="Calibri" w:hAnsi="Calibri"/>
-          <w:sz w:val="20"/>
-        </w:rPr>
-        <w:t xml:space="preserve">, </w:t>
-      </w:r>
-      <w:r>
-        <w:rPr>
-          <w:rFonts w:ascii="Calibri" w:hAnsi="Calibri"/>
-          <w:sz w:val="20"/>
-        </w:rPr>
-        <w:t>Computer science |</w:t>
-      </w:r>
-      <w:r>
-        <w:rPr>
-          <w:rFonts w:ascii="Calibri" w:hAnsi="Calibri"/>
-          <w:sz w:val="20"/>
-        </w:rPr>
-        <w:t> </w:t>
-      </w:r>
-      <w:r>
-        <w:rPr>
-          <w:rFonts w:ascii="Calibri" w:hAnsi="Calibri"/>
-          <w:sz w:val="20"/>
-        </w:rPr>
-        <w:t>Boston University</w:t>
-      </w:r>
-      <w:r>
-        <w:rPr>
-          <w:rFonts w:ascii="Calibri" w:hAnsi="Calibri"/>
-          <w:sz w:val="20"/>
-        </w:rPr>
-        <w:t> | </w:t>
-      </w:r>
-      <w:r>
-        <w:rPr>
-          <w:rFonts w:ascii="Calibri" w:hAnsi="Calibri"/>
-          <w:sz w:val="20"/>
-        </w:rPr>
-        <w:t xml:space="preserve">SEPT </w:t>
-      </w:r>
-      <w:r>
-        <w:rPr>
-          <w:rFonts w:ascii="Calibri" w:hAnsi="Calibri"/>
-          <w:sz w:val="20"/>
-        </w:rPr>
-        <w:t xml:space="preserve">2015 </w:t>
-      </w:r>
-      <w:r>
-        <w:rPr>
-          <w:rFonts w:ascii="Calibri" w:hAnsi="Calibri"/>
-          <w:sz w:val="20"/>
-        </w:rPr>
-        <w:t>–</w:t>
-      </w:r>
-      <w:r>
-        <w:rPr>
-          <w:rFonts w:ascii="Calibri" w:hAnsi="Calibri"/>
-          <w:sz w:val="20"/>
-        </w:rPr>
-        <w:t xml:space="preserve"> </w:t>
-      </w:r>
-      <w:r>
-        <w:rPr>
-          <w:rFonts w:ascii="Calibri" w:hAnsi="Calibri"/>
-          <w:sz w:val="20"/>
-        </w:rPr>
-        <w:t>JAN</w:t>
-      </w:r>
-      <w:r>
-        <w:rPr>
-          <w:rFonts w:ascii="Calibri" w:hAnsi="Calibri"/>
-          <w:sz w:val="20"/>
-        </w:rPr>
-        <w:t xml:space="preserve"> </w:t>
-      </w:r>
-      <w:r>
-        <w:rPr>
-          <w:rFonts w:ascii="Calibri" w:hAnsi="Calibri"/>
-          <w:sz w:val="20"/>
-        </w:rPr>
-        <w:t>201</w:t>
-      </w:r>
-      <w:r>
-        <w:rPr>
-          <w:rFonts w:ascii="Calibri" w:hAnsi="Calibri"/>
-          <w:sz w:val="20"/>
-        </w:rPr>
-        <w:t>7</w:t>
-      </w:r>
-    </w:p>
-    <w:p>
-      <w:pPr>
-        <w:pStyle w:val="ListBullet"/>
-        <w:rPr>
-          <w:rFonts w:ascii="Calibri" w:hAnsi="Calibri"/>
-        </w:rPr>
-      </w:pPr>
-      <w:r>
-        <w:rPr>
-          <w:rFonts w:ascii="Calibri" w:hAnsi="Calibri"/>
-        </w:rPr>
-        <w:t>Related coursework:</w:t>
-      </w:r>
-      <w:r>
-        <w:rPr>
-          <w:rFonts w:ascii="Calibri" w:hAnsi="Calibri"/>
-        </w:rPr>
-        <w:t xml:space="preserve"> Artificial </w:t>
-      </w:r>
-      <w:r>
-        <w:rPr>
-          <w:rFonts w:ascii="Calibri" w:hAnsi="Calibri"/>
-        </w:rPr>
-        <w:t>Intelligence</w:t>
-      </w:r>
-      <w:r>
-        <w:rPr>
-          <w:rFonts w:ascii="Calibri" w:hAnsi="Calibri"/>
-        </w:rPr>
-        <w:t xml:space="preserve">, Image and Video Computing, </w:t>
-      </w:r>
-      <w:r>
-        <w:rPr>
-          <w:rFonts w:ascii="Calibri" w:hAnsi="Calibri"/>
-        </w:rPr>
-        <w:t>Distributed Systems,</w:t>
-      </w:r>
-      <w:r>
-        <w:rPr>
-          <w:rFonts w:ascii="Calibri" w:hAnsi="Calibri"/>
-        </w:rPr>
-        <w:t xml:space="preserve"> Database</w:t>
-      </w:r>
-      <w:r>
-        <w:rPr>
-          <w:rFonts w:ascii="Calibri" w:hAnsi="Calibri"/>
-        </w:rPr>
-        <w:t>s, Algorithms</w:t>
       </w:r>
     </w:p>
     <w:sdt>
@@ -309,7 +183,7 @@
             <w:p>
               <w:pPr>
                 <w:pStyle w:val="Subsection"/>
-                <w:spacing w:before="200" w:after="60"/>
+                <w:spacing w:before="120" w:after="60"/>
                 <w:rPr>
                   <w:rFonts w:ascii="Calibri" w:hAnsi="Calibri"/>
                   <w:sz w:val="20"/>
@@ -320,61 +194,35 @@
                   <w:rFonts w:ascii="Calibri" w:hAnsi="Calibri"/>
                   <w:sz w:val="20"/>
                 </w:rPr>
-                <w:t>Bachelor of Applied Science, Computer Engineering</w:t>
+                <w:t>Master of SCIENCE, Computer science | Boston University | </w:t>
               </w:r>
               <w:r>
                 <w:rPr>
                   <w:rFonts w:ascii="Calibri" w:hAnsi="Calibri"/>
                   <w:sz w:val="20"/>
                 </w:rPr>
-                <w:t> | </w:t>
+                <w:t xml:space="preserve">SEPT </w:t>
               </w:r>
               <w:r>
                 <w:rPr>
                   <w:rFonts w:ascii="Calibri" w:hAnsi="Calibri"/>
                   <w:sz w:val="20"/>
                 </w:rPr>
-                <w:t>University of Toronto</w:t>
+                <w:t>2015 –</w:t>
               </w:r>
               <w:r>
                 <w:rPr>
                   <w:rFonts w:ascii="Calibri" w:hAnsi="Calibri"/>
                   <w:sz w:val="20"/>
                 </w:rPr>
-                <w:t> | </w:t>
-              </w:r>
-              <w:r>
-                <w:rPr>
-                  <w:rFonts w:ascii="Calibri" w:hAnsi="Calibri"/>
-                  <w:sz w:val="20"/>
-                </w:rPr>
-                <w:t xml:space="preserve">SEPT </w:t>
-              </w:r>
-              <w:r>
-                <w:rPr>
-                  <w:rFonts w:ascii="Calibri" w:hAnsi="Calibri"/>
-                  <w:sz w:val="20"/>
-                </w:rPr>
-                <w:t xml:space="preserve">2000 – </w:t>
-              </w:r>
-              <w:r>
-                <w:rPr>
-                  <w:rFonts w:ascii="Calibri" w:hAnsi="Calibri"/>
-                  <w:sz w:val="20"/>
-                </w:rPr>
-                <w:t xml:space="preserve">MAY </w:t>
-              </w:r>
-              <w:r>
-                <w:rPr>
-                  <w:rFonts w:ascii="Calibri" w:hAnsi="Calibri"/>
-                  <w:sz w:val="20"/>
-                </w:rPr>
-                <w:t>2005</w:t>
+                <w:t xml:space="preserve"> JAN 2017</w:t>
               </w:r>
             </w:p>
             <w:p>
               <w:pPr>
                 <w:pStyle w:val="ListBullet"/>
+                <w:spacing w:after="120"/>
+                <w:ind w:left="142" w:hanging="142"/>
                 <w:rPr>
                   <w:rFonts w:ascii="Calibri" w:hAnsi="Calibri"/>
                 </w:rPr>
@@ -383,6 +231,104 @@
                 <w:rPr>
                   <w:rFonts w:ascii="Calibri" w:hAnsi="Calibri"/>
                 </w:rPr>
+                <w:t xml:space="preserve">Related coursework: Artificial Intelligence, Image and Video Computing, </w:t>
+              </w:r>
+              <w:r>
+                <w:rPr>
+                  <w:rFonts w:ascii="Calibri" w:hAnsi="Calibri"/>
+                </w:rPr>
+                <w:t>Distributed Systems,</w:t>
+              </w:r>
+              <w:r>
+                <w:rPr>
+                  <w:rFonts w:ascii="Calibri" w:hAnsi="Calibri"/>
+                </w:rPr>
+                <w:t xml:space="preserve"> Database</w:t>
+              </w:r>
+              <w:r>
+                <w:rPr>
+                  <w:rFonts w:ascii="Calibri" w:hAnsi="Calibri"/>
+                </w:rPr>
+                <w:t>s, Algorithms</w:t>
+              </w:r>
+            </w:p>
+            <w:p>
+              <w:pPr>
+                <w:pStyle w:val="Subsection"/>
+                <w:spacing w:before="120" w:after="60"/>
+                <w:rPr>
+                  <w:rFonts w:ascii="Calibri" w:hAnsi="Calibri"/>
+                  <w:sz w:val="20"/>
+                </w:rPr>
+              </w:pPr>
+              <w:r>
+                <w:rPr>
+                  <w:rFonts w:ascii="Calibri" w:hAnsi="Calibri"/>
+                  <w:sz w:val="20"/>
+                </w:rPr>
+                <w:t>Bachelor of Applied Science, Computer Engineering</w:t>
+              </w:r>
+              <w:r>
+                <w:rPr>
+                  <w:rFonts w:ascii="Calibri" w:hAnsi="Calibri"/>
+                  <w:sz w:val="20"/>
+                </w:rPr>
+                <w:t> | </w:t>
+              </w:r>
+              <w:r>
+                <w:rPr>
+                  <w:rFonts w:ascii="Calibri" w:hAnsi="Calibri"/>
+                  <w:sz w:val="20"/>
+                </w:rPr>
+                <w:t>University of Toronto</w:t>
+              </w:r>
+              <w:r>
+                <w:rPr>
+                  <w:rFonts w:ascii="Calibri" w:hAnsi="Calibri"/>
+                  <w:sz w:val="20"/>
+                </w:rPr>
+                <w:t> | </w:t>
+              </w:r>
+              <w:r>
+                <w:rPr>
+                  <w:rFonts w:ascii="Calibri" w:hAnsi="Calibri"/>
+                  <w:sz w:val="20"/>
+                </w:rPr>
+                <w:t xml:space="preserve">SEPT </w:t>
+              </w:r>
+              <w:r>
+                <w:rPr>
+                  <w:rFonts w:ascii="Calibri" w:hAnsi="Calibri"/>
+                  <w:sz w:val="20"/>
+                </w:rPr>
+                <w:t xml:space="preserve">2000 – </w:t>
+              </w:r>
+              <w:r>
+                <w:rPr>
+                  <w:rFonts w:ascii="Calibri" w:hAnsi="Calibri"/>
+                  <w:sz w:val="20"/>
+                </w:rPr>
+                <w:t xml:space="preserve">MAY </w:t>
+              </w:r>
+              <w:r>
+                <w:rPr>
+                  <w:rFonts w:ascii="Calibri" w:hAnsi="Calibri"/>
+                  <w:sz w:val="20"/>
+                </w:rPr>
+                <w:t>2005</w:t>
+              </w:r>
+            </w:p>
+            <w:p>
+              <w:pPr>
+                <w:pStyle w:val="ListBullet"/>
+                <w:rPr>
+                  <w:rFonts w:ascii="Calibri" w:hAnsi="Calibri"/>
+                </w:rPr>
+              </w:pPr>
+              <w:r>
+                <w:rPr>
+                  <w:rFonts w:ascii="Calibri" w:hAnsi="Calibri"/>
+                </w:rPr>
                 <w:t xml:space="preserve">Related coursework: </w:t>
               </w:r>
               <w:r>
@@ -439,6 +385,115 @@
                   <w:rFonts w:ascii="Calibri" w:hAnsi="Calibri"/>
                 </w:rPr>
                 <w:t xml:space="preserve"> </w:t>
+              </w:r>
+            </w:p>
+            <w:p>
+              <w:pPr>
+                <w:pStyle w:val="Subsection"/>
+                <w:spacing w:before="120" w:after="60"/>
+                <w:rPr>
+                  <w:rFonts w:ascii="Calibri" w:hAnsi="Calibri"/>
+                  <w:sz w:val="20"/>
+                </w:rPr>
+              </w:pPr>
+              <w:r>
+                <w:rPr>
+                  <w:rFonts w:ascii="Calibri" w:hAnsi="Calibri"/>
+                  <w:sz w:val="20"/>
+                </w:rPr>
+                <w:t xml:space="preserve">Master of SCIENCE, Computer </w:t>
+              </w:r>
+              <w:r>
+                <w:rPr>
+                  <w:rFonts w:ascii="Calibri" w:hAnsi="Calibri"/>
+                  <w:sz w:val="20"/>
+                </w:rPr>
+                <w:t>ENGINEERING</w:t>
+              </w:r>
+              <w:r>
+                <w:rPr>
+                  <w:rFonts w:ascii="Calibri" w:hAnsi="Calibri"/>
+                  <w:sz w:val="20"/>
+                </w:rPr>
+                <w:t xml:space="preserve"> | </w:t>
+              </w:r>
+              <w:r>
+                <w:rPr>
+                  <w:rFonts w:ascii="Calibri" w:hAnsi="Calibri"/>
+                  <w:sz w:val="20"/>
+                </w:rPr>
+                <w:t>Ryerson</w:t>
+              </w:r>
+              <w:r>
+                <w:rPr>
+                  <w:rFonts w:ascii="Calibri" w:hAnsi="Calibri"/>
+                  <w:sz w:val="20"/>
+                </w:rPr>
+                <w:t xml:space="preserve"> University | </w:t>
+              </w:r>
+              <w:r>
+                <w:rPr>
+                  <w:rFonts w:ascii="Calibri" w:hAnsi="Calibri"/>
+                  <w:sz w:val="20"/>
+                </w:rPr>
+                <w:t xml:space="preserve">SEPT </w:t>
+              </w:r>
+              <w:r>
+                <w:rPr>
+                  <w:rFonts w:ascii="Calibri" w:hAnsi="Calibri"/>
+                  <w:sz w:val="20"/>
+                </w:rPr>
+                <w:t>2007</w:t>
+              </w:r>
+            </w:p>
+            <w:p>
+              <w:pPr>
+                <w:pStyle w:val="ListBullet"/>
+                <w:rPr>
+                  <w:rFonts w:ascii="Calibri" w:hAnsi="Calibri"/>
+                </w:rPr>
+              </w:pPr>
+              <w:r>
+                <w:rPr>
+                  <w:rFonts w:ascii="Calibri" w:hAnsi="Calibri"/>
+                </w:rPr>
+                <w:t xml:space="preserve">Related coursework: </w:t>
+              </w:r>
+              <w:r>
+                <w:rPr>
+                  <w:rFonts w:ascii="Calibri" w:hAnsi="Calibri"/>
+                </w:rPr>
+                <w:t xml:space="preserve">Wireless </w:t>
+              </w:r>
+              <w:r>
+                <w:rPr>
+                  <w:rFonts w:ascii="Calibri" w:hAnsi="Calibri"/>
+                </w:rPr>
+                <w:t>Communication</w:t>
+              </w:r>
+              <w:r>
+                <w:rPr>
+                  <w:rFonts w:ascii="Calibri" w:hAnsi="Calibri"/>
+                </w:rPr>
+                <w:t xml:space="preserve">, </w:t>
+              </w:r>
+              <w:r>
+                <w:rPr>
+                  <w:rFonts w:ascii="Calibri" w:hAnsi="Calibri"/>
+                </w:rPr>
+                <w:t>Human Computer Interface</w:t>
+              </w:r>
+              <w:r>
+                <w:rPr>
+                  <w:rFonts w:ascii="Calibri" w:hAnsi="Calibri"/>
+                </w:rPr>
+                <w:t xml:space="preserve">, </w:t>
+              </w:r>
+              <w:r>
+                <w:rPr>
+                  <w:rFonts w:ascii="Calibri" w:hAnsi="Calibri"/>
+                </w:rPr>
+                <w:t>Optimization</w:t>
               </w:r>
             </w:p>
           </w:sdtContent>
@@ -488,8 +543,6 @@
         </w:rPr>
         <w:t>SOFTWARE ENGIne</w:t>
       </w:r>
-      <w:bookmarkStart w:id="0" w:name="_GoBack"/>
-      <w:bookmarkEnd w:id="0"/>
       <w:r>
         <w:rPr>
           <w:rFonts w:ascii="Calibri" w:hAnsi="Calibri"/>
@@ -523,6 +576,13 @@
           <w:rFonts w:ascii="Calibri" w:hAnsi="Calibri"/>
           <w:sz w:val="20"/>
         </w:rPr>
+        <w:t xml:space="preserve"> </w:t>
+      </w:r>
+      <w:r>
+        <w:rPr>
+          <w:rFonts w:ascii="Calibri" w:hAnsi="Calibri"/>
+          <w:sz w:val="20"/>
+        </w:rPr>
         <w:t>| </w:t>
       </w:r>
       <w:r>
@@ -537,7 +597,21 @@
           <w:rFonts w:ascii="Calibri" w:hAnsi="Calibri"/>
           <w:sz w:val="20"/>
         </w:rPr>
+        <w:t xml:space="preserve"> </w:t>
+      </w:r>
+      <w:r>
+        <w:rPr>
+          <w:rFonts w:ascii="Calibri" w:hAnsi="Calibri"/>
+          <w:sz w:val="20"/>
+        </w:rPr>
         <w:t>| </w:t>
+      </w:r>
+      <w:r>
+        <w:rPr>
+          <w:rFonts w:ascii="Calibri" w:hAnsi="Calibri"/>
+          <w:sz w:val="20"/>
+        </w:rPr>
+        <w:t>CAMBRIDGE, MA|</w:t>
       </w:r>
       <w:r>
         <w:rPr>
@@ -643,7 +717,21 @@
         <w:rPr>
           <w:rFonts w:ascii="Calibri" w:hAnsi="Calibri"/>
         </w:rPr>
-        <w:t>Led investigation of integrating Facebook PrestoDB with MySQL, Hadoop Hive, MongoDB, Postgres and Cassandra.</w:t>
+        <w:t xml:space="preserve">Led investigation of integrating Facebook </w:t>
+      </w:r>
+      <w:proofErr w:type="spellStart"/>
+      <w:r>
+        <w:rPr>
+          <w:rFonts w:ascii="Calibri" w:hAnsi="Calibri"/>
+        </w:rPr>
+        <w:t>PrestoDB</w:t>
+      </w:r>
+      <w:proofErr w:type="spellEnd"/>
+      <w:r>
+        <w:rPr>
+          <w:rFonts w:ascii="Calibri" w:hAnsi="Calibri"/>
+        </w:rPr>
+        <w:t xml:space="preserve"> with MySQL, Hadoop Hive, MongoDB, Postgres and Cassandra.</w:t>
       </w:r>
     </w:p>
     <w:p>
@@ -701,26 +789,56 @@
         <w:rPr>
           <w:rFonts w:ascii="Calibri" w:hAnsi="Calibri"/>
         </w:rPr>
-        <w:t xml:space="preserve"> Xcode</w:t>
-      </w:r>
-      <w:r>
-        <w:rPr>
-          <w:rFonts w:ascii="Calibri" w:hAnsi="Calibri"/>
-        </w:rPr>
-        <w:t>, OpenCV</w:t>
-      </w:r>
-      <w:r>
-        <w:rPr>
-          <w:rFonts w:ascii="Calibri" w:hAnsi="Calibri"/>
-        </w:rPr>
-        <w:t>, Unity3D, Vuforia SDK</w:t>
-      </w:r>
+        <w:t xml:space="preserve"> </w:t>
+      </w:r>
+      <w:proofErr w:type="spellStart"/>
+      <w:r>
+        <w:rPr>
+          <w:rFonts w:ascii="Calibri" w:hAnsi="Calibri"/>
+        </w:rPr>
+        <w:t>Xcode</w:t>
+      </w:r>
+      <w:proofErr w:type="spellEnd"/>
       <w:r>
         <w:rPr>
           <w:rFonts w:ascii="Calibri" w:hAnsi="Calibri"/>
         </w:rPr>
         <w:t xml:space="preserve">, </w:t>
       </w:r>
+      <w:proofErr w:type="spellStart"/>
+      <w:r>
+        <w:rPr>
+          <w:rFonts w:ascii="Calibri" w:hAnsi="Calibri"/>
+        </w:rPr>
+        <w:t>OpenCV</w:t>
+      </w:r>
+      <w:proofErr w:type="spellEnd"/>
+      <w:r>
+        <w:rPr>
+          <w:rFonts w:ascii="Calibri" w:hAnsi="Calibri"/>
+        </w:rPr>
+        <w:t xml:space="preserve">, Unity3D, </w:t>
+      </w:r>
+      <w:proofErr w:type="spellStart"/>
+      <w:r>
+        <w:rPr>
+          <w:rFonts w:ascii="Calibri" w:hAnsi="Calibri"/>
+        </w:rPr>
+        <w:t>Vuforia</w:t>
+      </w:r>
+      <w:proofErr w:type="spellEnd"/>
+      <w:r>
+        <w:rPr>
+          <w:rFonts w:ascii="Calibri" w:hAnsi="Calibri"/>
+        </w:rPr>
+        <w:t xml:space="preserve"> SDK</w:t>
+      </w:r>
+      <w:r>
+        <w:rPr>
+          <w:rFonts w:ascii="Calibri" w:hAnsi="Calibri"/>
+        </w:rPr>
+        <w:t xml:space="preserve">, </w:t>
+      </w:r>
       <w:r>
         <w:rPr>
           <w:rFonts w:ascii="Calibri" w:hAnsi="Calibri"/>
@@ -731,7 +849,14 @@
         <w:rPr>
           <w:rFonts w:ascii="Calibri" w:hAnsi="Calibri"/>
         </w:rPr>
-        <w:t>, Presto</w:t>
+        <w:t xml:space="preserve">, </w:t>
+      </w:r>
+      <w:proofErr w:type="spellStart"/>
+      <w:r>
+        <w:rPr>
+          <w:rFonts w:ascii="Calibri" w:hAnsi="Calibri"/>
+        </w:rPr>
+        <w:t>Presto</w:t>
       </w:r>
       <w:r>
         <w:rPr>
@@ -739,11 +864,26 @@
         </w:rPr>
         <w:t>DB</w:t>
       </w:r>
-      <w:r>
-        <w:rPr>
-          <w:rFonts w:ascii="Calibri" w:hAnsi="Calibri"/>
-        </w:rPr>
-        <w:t>, Estimote Bluetooth(BLE)</w:t>
+      <w:proofErr w:type="spellEnd"/>
+      <w:r>
+        <w:rPr>
+          <w:rFonts w:ascii="Calibri" w:hAnsi="Calibri"/>
+        </w:rPr>
+        <w:t xml:space="preserve">, </w:t>
+      </w:r>
+      <w:proofErr w:type="spellStart"/>
+      <w:r>
+        <w:rPr>
+          <w:rFonts w:ascii="Calibri" w:hAnsi="Calibri"/>
+        </w:rPr>
+        <w:t>Estimote</w:t>
+      </w:r>
+      <w:proofErr w:type="spellEnd"/>
+      <w:r>
+        <w:rPr>
+          <w:rFonts w:ascii="Calibri" w:hAnsi="Calibri"/>
+        </w:rPr>
+        <w:t xml:space="preserve"> Bluetooth(BLE)</w:t>
       </w:r>
     </w:p>
     <w:p>
@@ -788,6 +928,13 @@
           <w:rFonts w:ascii="Calibri" w:hAnsi="Calibri"/>
           <w:sz w:val="20"/>
         </w:rPr>
+        <w:t xml:space="preserve">NATICK, MA | </w:t>
+      </w:r>
+      <w:r>
+        <w:rPr>
+          <w:rFonts w:ascii="Calibri" w:hAnsi="Calibri"/>
+          <w:sz w:val="20"/>
+        </w:rPr>
         <w:t>Feb 2012 – Jan 2015</w:t>
       </w:r>
     </w:p>
@@ -932,6 +1079,7 @@
         </w:rPr>
         <w:t xml:space="preserve"> using </w:t>
       </w:r>
+      <w:proofErr w:type="spellStart"/>
       <w:r>
         <w:rPr>
           <w:rFonts w:ascii="Calibri" w:hAnsi="Calibri"/>
@@ -942,13 +1090,20 @@
         <w:rPr>
           <w:rFonts w:ascii="Calibri" w:hAnsi="Calibri"/>
         </w:rPr>
-        <w:t>w</w:t>
-      </w:r>
-      <w:r>
-        <w:rPr>
-          <w:rFonts w:ascii="Calibri" w:hAnsi="Calibri"/>
-        </w:rPr>
-        <w:t xml:space="preserve">orks </w:t>
+        <w:t>W</w:t>
+      </w:r>
+      <w:r>
+        <w:rPr>
+          <w:rFonts w:ascii="Calibri" w:hAnsi="Calibri"/>
+        </w:rPr>
+        <w:t>orks</w:t>
+      </w:r>
+      <w:proofErr w:type="spellEnd"/>
+      <w:r>
+        <w:rPr>
+          <w:rFonts w:ascii="Calibri" w:hAnsi="Calibri"/>
+        </w:rPr>
+        <w:t xml:space="preserve"> </w:t>
       </w:r>
       <w:r>
         <w:rPr>
@@ -1016,7 +1171,21 @@
         <w:rPr>
           <w:rFonts w:ascii="Calibri" w:hAnsi="Calibri"/>
         </w:rPr>
-        <w:t xml:space="preserve"> (ET Robocon)</w:t>
+        <w:t xml:space="preserve"> (ET </w:t>
+      </w:r>
+      <w:proofErr w:type="spellStart"/>
+      <w:r>
+        <w:rPr>
+          <w:rFonts w:ascii="Calibri" w:hAnsi="Calibri"/>
+        </w:rPr>
+        <w:t>Robocon</w:t>
+      </w:r>
+      <w:proofErr w:type="spellEnd"/>
+      <w:r>
+        <w:rPr>
+          <w:rFonts w:ascii="Calibri" w:hAnsi="Calibri"/>
+        </w:rPr>
+        <w:t>)</w:t>
       </w:r>
       <w:r>
         <w:rPr>
@@ -1084,6 +1253,8 @@
     <w:p>
       <w:pPr>
         <w:pStyle w:val="ListBullet"/>
+        <w:spacing w:after="120"/>
+        <w:ind w:left="142" w:hanging="142"/>
         <w:rPr>
           <w:rFonts w:ascii="Calibri" w:hAnsi="Calibri"/>
         </w:rPr>
@@ -1116,8 +1287,16 @@
         <w:rPr>
           <w:rFonts w:ascii="Calibri" w:hAnsi="Calibri"/>
         </w:rPr>
-        <w:t>, Git</w:t>
-      </w:r>
+        <w:t xml:space="preserve">, </w:t>
+      </w:r>
+      <w:proofErr w:type="spellStart"/>
+      <w:r>
+        <w:rPr>
+          <w:rFonts w:ascii="Calibri" w:hAnsi="Calibri"/>
+        </w:rPr>
+        <w:t>Git</w:t>
+      </w:r>
+      <w:proofErr w:type="spellEnd"/>
     </w:p>
     <w:sdt>
       <w:sdtPr>
@@ -1199,6 +1378,13 @@
                   <w:rFonts w:ascii="Calibri" w:hAnsi="Calibri"/>
                   <w:sz w:val="20"/>
                 </w:rPr>
+                <w:t xml:space="preserve">TORONTO, CANADA | </w:t>
+              </w:r>
+              <w:r>
+                <w:rPr>
+                  <w:rFonts w:ascii="Calibri" w:hAnsi="Calibri"/>
+                  <w:sz w:val="20"/>
+                </w:rPr>
                 <w:t>Nov 2010 – Feb 2012</w:t>
               </w:r>
             </w:p>
@@ -1508,13 +1694,6 @@
                 </w:rPr>
                 <w:t>SQL</w:t>
               </w:r>
-              <w:r>
-                <w:rPr>
-                  <w:rFonts w:ascii="Calibri" w:hAnsi="Calibri"/>
-                  <w:bCs/>
-                </w:rPr>
-                <w:t>, HTML</w:t>
-              </w:r>
             </w:p>
             <w:p>
               <w:pPr>
@@ -1529,7 +1708,21 @@
                   <w:rFonts w:ascii="Calibri" w:hAnsi="Calibri"/>
                   <w:bCs/>
                 </w:rPr>
-                <w:t>Tools: LabView</w:t>
+                <w:t>Tools: Lab</w:t>
+              </w:r>
+              <w:r>
+                <w:rPr>
+                  <w:rFonts w:ascii="Calibri" w:hAnsi="Calibri"/>
+                  <w:bCs/>
+                </w:rPr>
+                <w:t>VIEW</w:t>
+              </w:r>
+              <w:r>
+                <w:rPr>
+                  <w:rFonts w:ascii="Calibri" w:hAnsi="Calibri"/>
+                  <w:bCs/>
+                </w:rPr>
+                <w:t>,</w:t>
               </w:r>
               <w:r>
                 <w:rPr>
@@ -1613,6 +1806,13 @@
           <w:rFonts w:ascii="Calibri" w:hAnsi="Calibri"/>
           <w:sz w:val="20"/>
         </w:rPr>
+        <w:t xml:space="preserve">TORONTO, CANADA | </w:t>
+      </w:r>
+      <w:r>
+        <w:rPr>
+          <w:rFonts w:ascii="Calibri" w:hAnsi="Calibri"/>
+          <w:sz w:val="20"/>
+        </w:rPr>
         <w:t>May</w:t>
       </w:r>
       <w:r>
@@ -1737,115 +1937,7 @@
         <w:rPr>
           <w:rFonts w:ascii="Calibri" w:hAnsi="Calibri"/>
         </w:rPr>
-        <w:t xml:space="preserve">Technical </w:t>
-      </w:r>
-      <w:r>
-        <w:rPr>
-          <w:rFonts w:ascii="Calibri" w:hAnsi="Calibri"/>
-        </w:rPr>
-        <w:t xml:space="preserve">Projects: </w:t>
-      </w:r>
-      <w:r>
-        <w:rPr>
-          <w:rFonts w:ascii="Calibri" w:hAnsi="Calibri"/>
-        </w:rPr>
-        <w:t>System model</w:t>
-      </w:r>
-      <w:r>
-        <w:rPr>
-          <w:rFonts w:ascii="Calibri" w:hAnsi="Calibri"/>
-        </w:rPr>
-        <w:t>l</w:t>
-      </w:r>
-      <w:r>
-        <w:rPr>
-          <w:rFonts w:ascii="Calibri" w:hAnsi="Calibri"/>
-        </w:rPr>
-        <w:t xml:space="preserve">ing for </w:t>
-      </w:r>
-      <w:r>
-        <w:rPr>
-          <w:rFonts w:ascii="Calibri" w:hAnsi="Calibri"/>
-        </w:rPr>
-        <w:t xml:space="preserve">Electrical Power Distribution System for </w:t>
-      </w:r>
-      <w:r>
-        <w:rPr>
-          <w:rFonts w:ascii="Calibri" w:hAnsi="Calibri"/>
-        </w:rPr>
-        <w:t>Commercial</w:t>
-      </w:r>
-      <w:r>
-        <w:rPr>
-          <w:rFonts w:ascii="Calibri" w:hAnsi="Calibri"/>
-        </w:rPr>
-        <w:t xml:space="preserve"> &amp; </w:t>
-      </w:r>
-      <w:r>
-        <w:rPr>
-          <w:rFonts w:ascii="Calibri" w:hAnsi="Calibri"/>
-        </w:rPr>
-        <w:t>Military Aircraft</w:t>
-      </w:r>
-      <w:r>
-        <w:rPr>
-          <w:rFonts w:ascii="Calibri" w:hAnsi="Calibri"/>
-        </w:rPr>
-        <w:t xml:space="preserve"> – led team of 5 engineers mode</w:t>
-      </w:r>
-      <w:r>
-        <w:rPr>
-          <w:rFonts w:ascii="Calibri" w:hAnsi="Calibri"/>
-        </w:rPr>
-        <w:t>l</w:t>
-      </w:r>
-      <w:r>
-        <w:rPr>
-          <w:rFonts w:ascii="Calibri" w:hAnsi="Calibri"/>
-        </w:rPr>
-        <w:t xml:space="preserve">ling software and hardware system using </w:t>
-      </w:r>
-      <w:r>
-        <w:rPr>
-          <w:rFonts w:ascii="Calibri" w:hAnsi="Calibri"/>
-        </w:rPr>
-        <w:t>MATLAB</w:t>
-      </w:r>
-      <w:r>
-        <w:rPr>
-          <w:rFonts w:ascii="Calibri" w:hAnsi="Calibri"/>
-        </w:rPr>
-        <w:t xml:space="preserve"> </w:t>
-      </w:r>
-      <w:r>
-        <w:rPr>
-          <w:rFonts w:ascii="Calibri" w:hAnsi="Calibri"/>
-        </w:rPr>
-        <w:t>&amp;</w:t>
-      </w:r>
-      <w:r>
-        <w:rPr>
-          <w:rFonts w:ascii="Calibri" w:hAnsi="Calibri"/>
-        </w:rPr>
-        <w:t xml:space="preserve"> Simulink</w:t>
-      </w:r>
-      <w:r>
-        <w:rPr>
-          <w:rFonts w:ascii="Calibri" w:hAnsi="Calibri"/>
-        </w:rPr>
-        <w:t xml:space="preserve"> and code generation in C for embedded system</w:t>
-      </w:r>
-      <w:r>
-        <w:rPr>
-          <w:rFonts w:ascii="Calibri" w:hAnsi="Calibri"/>
-        </w:rPr>
-        <w:t>s</w:t>
-      </w:r>
-      <w:r>
-        <w:rPr>
-          <w:rFonts w:ascii="Calibri" w:hAnsi="Calibri"/>
-        </w:rPr>
-        <w:t xml:space="preserve">. </w:t>
+        <w:t>Led team of 5 engineers modelling software and hardware system using MATLAB &amp; Simulink and code generation in C for embedded systems.</w:t>
       </w:r>
     </w:p>
     <w:p>
@@ -1853,15 +1945,64 @@
         <w:pStyle w:val="ListBullet"/>
         <w:rPr>
           <w:rFonts w:ascii="Calibri" w:hAnsi="Calibri"/>
-          <w:bCs/>
         </w:rPr>
       </w:pPr>
       <w:r>
         <w:rPr>
           <w:rFonts w:ascii="Calibri" w:hAnsi="Calibri"/>
         </w:rPr>
-        <w:t>Languages: C/C++, MATLAB</w:t>
-      </w:r>
+        <w:t xml:space="preserve">Technical </w:t>
+      </w:r>
+      <w:r>
+        <w:rPr>
+          <w:rFonts w:ascii="Calibri" w:hAnsi="Calibri"/>
+        </w:rPr>
+        <w:t xml:space="preserve">Projects: </w:t>
+      </w:r>
+      <w:r>
+        <w:rPr>
+          <w:rFonts w:ascii="Calibri" w:hAnsi="Calibri"/>
+        </w:rPr>
+        <w:t>System model</w:t>
+      </w:r>
+      <w:r>
+        <w:rPr>
+          <w:rFonts w:ascii="Calibri" w:hAnsi="Calibri"/>
+        </w:rPr>
+        <w:t>l</w:t>
+      </w:r>
+      <w:r>
+        <w:rPr>
+          <w:rFonts w:ascii="Calibri" w:hAnsi="Calibri"/>
+        </w:rPr>
+        <w:t xml:space="preserve">ing for </w:t>
+      </w:r>
+      <w:r>
+        <w:rPr>
+          <w:rFonts w:ascii="Calibri" w:hAnsi="Calibri"/>
+        </w:rPr>
+        <w:t xml:space="preserve">Electrical Power Distribution System for </w:t>
+      </w:r>
+      <w:r>
+        <w:rPr>
+          <w:rFonts w:ascii="Calibri" w:hAnsi="Calibri"/>
+        </w:rPr>
+        <w:t>Commercial</w:t>
+      </w:r>
+      <w:r>
+        <w:rPr>
+          <w:rFonts w:ascii="Calibri" w:hAnsi="Calibri"/>
+        </w:rPr>
+        <w:t xml:space="preserve"> &amp; </w:t>
+      </w:r>
+      <w:r>
+        <w:rPr>
+          <w:rFonts w:ascii="Calibri" w:hAnsi="Calibri"/>
+        </w:rPr>
+        <w:t>Military Aircraft</w:t>
+      </w:r>
+      <w:bookmarkStart w:id="0" w:name="_GoBack"/>
+      <w:bookmarkEnd w:id="0"/>
     </w:p>
     <w:p>
       <w:pPr>
@@ -1875,6 +2016,21 @@
         <w:rPr>
           <w:rFonts w:ascii="Calibri" w:hAnsi="Calibri"/>
         </w:rPr>
+        <w:t>Languages: C/C++, MATLAB</w:t>
+      </w:r>
+    </w:p>
+    <w:p>
+      <w:pPr>
+        <w:pStyle w:val="ListBullet"/>
+        <w:rPr>
+          <w:rFonts w:ascii="Calibri" w:hAnsi="Calibri"/>
+          <w:bCs/>
+        </w:rPr>
+      </w:pPr>
+      <w:r>
+        <w:rPr>
+          <w:rFonts w:ascii="Calibri" w:hAnsi="Calibri"/>
+        </w:rPr>
         <w:t>Tools: MATLAB, Simulink</w:t>
       </w:r>
       <w:r>
@@ -1893,7 +2049,7 @@
     <w:p>
       <w:pPr>
         <w:pStyle w:val="Subsection"/>
-        <w:spacing w:before="200" w:after="60"/>
+        <w:spacing w:before="240" w:after="60"/>
         <w:rPr>
           <w:rFonts w:ascii="Calibri" w:hAnsi="Calibri"/>
           <w:sz w:val="20"/>
@@ -1904,6 +2060,7 @@
           <w:rFonts w:ascii="Calibri" w:hAnsi="Calibri"/>
           <w:sz w:val="20"/>
         </w:rPr>
+        <w:lastRenderedPageBreak/>
         <w:t xml:space="preserve">System Design Engineer </w:t>
       </w:r>
       <w:r>
@@ -1918,7 +2075,21 @@
           <w:rFonts w:ascii="Calibri" w:hAnsi="Calibri"/>
           <w:sz w:val="20"/>
         </w:rPr>
-        <w:t xml:space="preserve"> | Honeywell Aerospace | May </w:t>
+        <w:t xml:space="preserve"> | Honeywell Aerospace | </w:t>
+      </w:r>
+      <w:r>
+        <w:rPr>
+          <w:rFonts w:ascii="Calibri" w:hAnsi="Calibri"/>
+          <w:sz w:val="20"/>
+        </w:rPr>
+        <w:t xml:space="preserve">TORONTO, CANADA | </w:t>
+      </w:r>
+      <w:r>
+        <w:rPr>
+          <w:rFonts w:ascii="Calibri" w:hAnsi="Calibri"/>
+          <w:sz w:val="20"/>
+        </w:rPr>
+        <w:t xml:space="preserve">May </w:t>
       </w:r>
       <w:r>
         <w:rPr>
@@ -1988,7 +2159,7 @@
         <w:rPr>
           <w:rFonts w:ascii="Calibri" w:hAnsi="Calibri"/>
         </w:rPr>
-        <w:t>ADA</w:t>
+        <w:t>Ada</w:t>
       </w:r>
       <w:r>
         <w:rPr>
@@ -2036,7 +2207,6 @@
         <w:rPr>
           <w:rFonts w:ascii="Calibri" w:hAnsi="Calibri"/>
         </w:rPr>
-        <w:lastRenderedPageBreak/>
         <w:t>Skills</w:t>
       </w:r>
     </w:p>
@@ -2105,7 +2275,19 @@
         <w:rPr>
           <w:rFonts w:ascii="Calibri" w:hAnsi="Calibri"/>
         </w:rPr>
-        <w:t xml:space="preserve">Javascript, </w:t>
+        <w:t>Java</w:t>
+      </w:r>
+      <w:r>
+        <w:rPr>
+          <w:rFonts w:ascii="Calibri" w:hAnsi="Calibri"/>
+        </w:rPr>
+        <w:t>S</w:t>
+      </w:r>
+      <w:r>
+        <w:rPr>
+          <w:rFonts w:ascii="Calibri" w:hAnsi="Calibri"/>
+        </w:rPr>
+        <w:t xml:space="preserve">cript, </w:t>
       </w:r>
       <w:r>
         <w:rPr>
@@ -2136,6 +2318,24 @@
           <w:rFonts w:ascii="Calibri" w:hAnsi="Calibri"/>
         </w:rPr>
         <w:t>, CSS</w:t>
+      </w:r>
+      <w:r>
+        <w:rPr>
+          <w:rFonts w:ascii="Calibri" w:hAnsi="Calibri"/>
+        </w:rPr>
+        <w:t xml:space="preserve">, </w:t>
+      </w:r>
+      <w:r>
+        <w:rPr>
+          <w:rFonts w:ascii="Calibri" w:hAnsi="Calibri"/>
+        </w:rPr>
+        <w:t xml:space="preserve">SQL, </w:t>
+      </w:r>
+      <w:r>
+        <w:rPr>
+          <w:rFonts w:ascii="Calibri" w:hAnsi="Calibri"/>
+        </w:rPr>
+        <w:t>Ada</w:t>
       </w:r>
     </w:p>
     <w:p>
@@ -2162,8 +2362,16 @@
         <w:rPr>
           <w:rFonts w:ascii="Calibri" w:hAnsi="Calibri"/>
         </w:rPr>
-        <w:t>, OpenCV</w:t>
-      </w:r>
+        <w:t xml:space="preserve">, </w:t>
+      </w:r>
+      <w:proofErr w:type="spellStart"/>
+      <w:r>
+        <w:rPr>
+          <w:rFonts w:ascii="Calibri" w:hAnsi="Calibri"/>
+        </w:rPr>
+        <w:t>OpenCV</w:t>
+      </w:r>
+      <w:proofErr w:type="spellEnd"/>
     </w:p>
     <w:p>
       <w:pPr>
@@ -2183,7 +2391,14 @@
           <w:rFonts w:ascii="Calibri" w:hAnsi="Calibri"/>
         </w:rPr>
         <w:tab/>
-        <w:t>MySQL, PostgreSQL, MongoDB, AWS, Presto</w:t>
+        <w:t xml:space="preserve">MySQL, PostgreSQL, MongoDB, AWS, </w:t>
+      </w:r>
+      <w:proofErr w:type="spellStart"/>
+      <w:r>
+        <w:rPr>
+          <w:rFonts w:ascii="Calibri" w:hAnsi="Calibri"/>
+        </w:rPr>
+        <w:t>Presto</w:t>
       </w:r>
       <w:r>
         <w:rPr>
@@ -2191,6 +2406,7 @@
         </w:rPr>
         <w:t>DB</w:t>
       </w:r>
+      <w:proofErr w:type="spellEnd"/>
     </w:p>
     <w:p>
       <w:pPr>
@@ -2227,7 +2443,19 @@
         <w:rPr>
           <w:rFonts w:ascii="Calibri" w:hAnsi="Calibri"/>
         </w:rPr>
-        <w:t xml:space="preserve">LabView, </w:t>
+        <w:t>Lab</w:t>
+      </w:r>
+      <w:r>
+        <w:rPr>
+          <w:rFonts w:ascii="Calibri" w:hAnsi="Calibri"/>
+        </w:rPr>
+        <w:t>VIEW</w:t>
+      </w:r>
+      <w:r>
+        <w:rPr>
+          <w:rFonts w:ascii="Calibri" w:hAnsi="Calibri"/>
+        </w:rPr>
+        <w:t xml:space="preserve">, </w:t>
       </w:r>
       <w:r>
         <w:rPr>
@@ -2235,6 +2463,20 @@
         </w:rPr>
         <w:t xml:space="preserve">Visual Studio, </w:t>
       </w:r>
+      <w:proofErr w:type="spellStart"/>
+      <w:r>
+        <w:rPr>
+          <w:rFonts w:ascii="Calibri" w:hAnsi="Calibri"/>
+        </w:rPr>
+        <w:t>Xcode</w:t>
+      </w:r>
+      <w:proofErr w:type="spellEnd"/>
+      <w:r>
+        <w:rPr>
+          <w:rFonts w:ascii="Calibri" w:hAnsi="Calibri"/>
+        </w:rPr>
+        <w:t xml:space="preserve">, </w:t>
+      </w:r>
       <w:r>
         <w:rPr>
           <w:rFonts w:ascii="Calibri" w:hAnsi="Calibri"/>
@@ -2245,13 +2487,47 @@
         <w:rPr>
           <w:rFonts w:ascii="Calibri" w:hAnsi="Calibri"/>
         </w:rPr>
-        <w:t>, Vuforia SDK</w:t>
-      </w:r>
-      <w:r>
-        <w:rPr>
-          <w:rFonts w:ascii="Calibri" w:hAnsi="Calibri"/>
-        </w:rPr>
-        <w:t>, DOORS</w:t>
+        <w:t xml:space="preserve">, </w:t>
+      </w:r>
+      <w:r>
+        <w:rPr>
+          <w:rFonts w:ascii="Calibri" w:hAnsi="Calibri"/>
+        </w:rPr>
+        <w:t xml:space="preserve">iOS, </w:t>
+      </w:r>
+      <w:proofErr w:type="spellStart"/>
+      <w:r>
+        <w:rPr>
+          <w:rFonts w:ascii="Calibri" w:hAnsi="Calibri"/>
+        </w:rPr>
+        <w:t>Vuforia</w:t>
+      </w:r>
+      <w:proofErr w:type="spellEnd"/>
+      <w:r>
+        <w:rPr>
+          <w:rFonts w:ascii="Calibri" w:hAnsi="Calibri"/>
+        </w:rPr>
+        <w:t xml:space="preserve"> SDK</w:t>
+      </w:r>
+      <w:r>
+        <w:rPr>
+          <w:rFonts w:ascii="Calibri" w:hAnsi="Calibri"/>
+        </w:rPr>
+        <w:t xml:space="preserve">, </w:t>
+      </w:r>
+      <w:proofErr w:type="spellStart"/>
+      <w:r>
+        <w:rPr>
+          <w:rFonts w:ascii="Calibri" w:hAnsi="Calibri"/>
+        </w:rPr>
+        <w:t>CMake</w:t>
+      </w:r>
+      <w:proofErr w:type="spellEnd"/>
+      <w:r>
+        <w:rPr>
+          <w:rFonts w:ascii="Calibri" w:hAnsi="Calibri"/>
+        </w:rPr>
+        <w:t>, GNU Make</w:t>
       </w:r>
     </w:p>
     <w:p>
@@ -2289,13 +2565,89 @@
         <w:rPr>
           <w:rFonts w:ascii="Calibri" w:hAnsi="Calibri"/>
         </w:rPr>
-        <w:t>Perforce, SVN, Git</w:t>
-      </w:r>
+        <w:t xml:space="preserve">Perforce, SVN, </w:t>
+      </w:r>
+      <w:proofErr w:type="spellStart"/>
+      <w:r>
+        <w:rPr>
+          <w:rFonts w:ascii="Calibri" w:hAnsi="Calibri"/>
+        </w:rPr>
+        <w:t>Git</w:t>
+      </w:r>
+      <w:proofErr w:type="spellEnd"/>
       <w:r>
         <w:rPr>
           <w:rFonts w:ascii="Calibri" w:hAnsi="Calibri"/>
         </w:rPr>
         <w:t>, PVCS</w:t>
+      </w:r>
+    </w:p>
+    <w:p>
+      <w:pPr>
+        <w:pStyle w:val="ListBullet"/>
+        <w:rPr>
+          <w:rFonts w:ascii="Calibri" w:hAnsi="Calibri"/>
+        </w:rPr>
+      </w:pPr>
+      <w:r>
+        <w:rPr>
+          <w:rFonts w:ascii="Calibri" w:hAnsi="Calibri"/>
+        </w:rPr>
+        <w:t>Requirements:</w:t>
+      </w:r>
+      <w:r>
+        <w:rPr>
+          <w:rFonts w:ascii="Calibri" w:hAnsi="Calibri"/>
+        </w:rPr>
+        <w:tab/>
+        <w:t>DOORS</w:t>
+      </w:r>
+      <w:r>
+        <w:rPr>
+          <w:rFonts w:ascii="Calibri" w:hAnsi="Calibri"/>
+        </w:rPr>
+        <w:t>, DO-178</w:t>
+      </w:r>
+      <w:r>
+        <w:rPr>
+          <w:rFonts w:ascii="Calibri" w:hAnsi="Calibri"/>
+        </w:rPr>
+        <w:t>C</w:t>
+      </w:r>
+    </w:p>
+    <w:p>
+      <w:pPr>
+        <w:pStyle w:val="ListBullet"/>
+        <w:rPr>
+          <w:rFonts w:ascii="Calibri" w:hAnsi="Calibri"/>
+        </w:rPr>
+      </w:pPr>
+      <w:r>
+        <w:rPr>
+          <w:rFonts w:ascii="Calibri" w:hAnsi="Calibri"/>
+        </w:rPr>
+        <w:t>Environment:</w:t>
+      </w:r>
+      <w:r>
+        <w:rPr>
+          <w:rFonts w:ascii="Calibri" w:hAnsi="Calibri"/>
+        </w:rPr>
+        <w:tab/>
+        <w:t xml:space="preserve">Windows, </w:t>
+      </w:r>
+      <w:proofErr w:type="spellStart"/>
+      <w:r>
+        <w:rPr>
+          <w:rFonts w:ascii="Calibri" w:hAnsi="Calibri"/>
+        </w:rPr>
+        <w:t>MacOS</w:t>
+      </w:r>
+      <w:proofErr w:type="spellEnd"/>
+      <w:r>
+        <w:rPr>
+          <w:rFonts w:ascii="Calibri" w:hAnsi="Calibri"/>
+        </w:rPr>
+        <w:t>, Linux (Ubuntu, CentOS)</w:t>
       </w:r>
     </w:p>
     <w:p>
@@ -2324,7 +2676,35 @@
         <w:rPr>
           <w:rFonts w:ascii="Calibri" w:hAnsi="Calibri"/>
         </w:rPr>
-        <w:t>David Lazarovich and Sang-Joon Lee, “Approach for an Integrated Multi-Domain Aircraft Energy Model”, SAE International Journal of Aerospace, April 2009 vol. 1 no. 1 1053-1058.</w:t>
+        <w:t xml:space="preserve">David </w:t>
+      </w:r>
+      <w:proofErr w:type="spellStart"/>
+      <w:r>
+        <w:rPr>
+          <w:rFonts w:ascii="Calibri" w:hAnsi="Calibri"/>
+        </w:rPr>
+        <w:t>Lazarovich</w:t>
+      </w:r>
+      <w:proofErr w:type="spellEnd"/>
+      <w:r>
+        <w:rPr>
+          <w:rFonts w:ascii="Calibri" w:hAnsi="Calibri"/>
+        </w:rPr>
+        <w:t xml:space="preserve"> and Sang-</w:t>
+      </w:r>
+      <w:proofErr w:type="spellStart"/>
+      <w:r>
+        <w:rPr>
+          <w:rFonts w:ascii="Calibri" w:hAnsi="Calibri"/>
+        </w:rPr>
+        <w:t>Joon</w:t>
+      </w:r>
+      <w:proofErr w:type="spellEnd"/>
+      <w:r>
+        <w:rPr>
+          <w:rFonts w:ascii="Calibri" w:hAnsi="Calibri"/>
+        </w:rPr>
+        <w:t xml:space="preserve"> Lee, “Approach for an Integrated Multi-Domain Aircraft Energy Model”, SAE International Journal of Aerospace, April 2009 vol. 1 no. 1 1053-1058.</w:t>
       </w:r>
     </w:p>
     <w:p>
@@ -2338,7 +2718,63 @@
         <w:rPr>
           <w:rFonts w:ascii="Calibri" w:hAnsi="Calibri"/>
         </w:rPr>
-        <w:t>Ileana Rusan, Sang-Joon Lee and Anantha Koduru, “Early Validation of Power Dis</w:t>
+        <w:t xml:space="preserve">Ileana </w:t>
+      </w:r>
+      <w:proofErr w:type="spellStart"/>
+      <w:r>
+        <w:rPr>
+          <w:rFonts w:ascii="Calibri" w:hAnsi="Calibri"/>
+        </w:rPr>
+        <w:t>Rusan</w:t>
+      </w:r>
+      <w:proofErr w:type="spellEnd"/>
+      <w:r>
+        <w:rPr>
+          <w:rFonts w:ascii="Calibri" w:hAnsi="Calibri"/>
+        </w:rPr>
+        <w:t>, Sang-</w:t>
+      </w:r>
+      <w:proofErr w:type="spellStart"/>
+      <w:r>
+        <w:rPr>
+          <w:rFonts w:ascii="Calibri" w:hAnsi="Calibri"/>
+        </w:rPr>
+        <w:t>Joon</w:t>
+      </w:r>
+      <w:proofErr w:type="spellEnd"/>
+      <w:r>
+        <w:rPr>
+          <w:rFonts w:ascii="Calibri" w:hAnsi="Calibri"/>
+        </w:rPr>
+        <w:t xml:space="preserve"> Lee and </w:t>
+      </w:r>
+      <w:proofErr w:type="spellStart"/>
+      <w:r>
+        <w:rPr>
+          <w:rFonts w:ascii="Calibri" w:hAnsi="Calibri"/>
+        </w:rPr>
+        <w:t>Anantha</w:t>
+      </w:r>
+      <w:proofErr w:type="spellEnd"/>
+      <w:r>
+        <w:rPr>
+          <w:rFonts w:ascii="Calibri" w:hAnsi="Calibri"/>
+        </w:rPr>
+        <w:t xml:space="preserve"> </w:t>
+      </w:r>
+      <w:proofErr w:type="spellStart"/>
+      <w:r>
+        <w:rPr>
+          <w:rFonts w:ascii="Calibri" w:hAnsi="Calibri"/>
+        </w:rPr>
+        <w:t>Koduru</w:t>
+      </w:r>
+      <w:proofErr w:type="spellEnd"/>
+      <w:r>
+        <w:rPr>
+          <w:rFonts w:ascii="Calibri" w:hAnsi="Calibri"/>
+        </w:rPr>
+        <w:t>, “Early Validation of Power Dis</w:t>
       </w:r>
       <w:r>
         <w:rPr>
@@ -2370,7 +2806,49 @@
         <w:rPr>
           <w:rFonts w:ascii="Calibri" w:hAnsi="Calibri"/>
         </w:rPr>
-        <w:t xml:space="preserve">Sang-Joon Lee and Kaamran Raahemifar, “FPGA Placement and Optimization Methodology: A Survey”, IEEE CCECE’08: Symposium on Circuits, Devices and Systems, </w:t>
+        <w:t>Sang-</w:t>
+      </w:r>
+      <w:proofErr w:type="spellStart"/>
+      <w:r>
+        <w:rPr>
+          <w:rFonts w:ascii="Calibri" w:hAnsi="Calibri"/>
+        </w:rPr>
+        <w:t>Joon</w:t>
+      </w:r>
+      <w:proofErr w:type="spellEnd"/>
+      <w:r>
+        <w:rPr>
+          <w:rFonts w:ascii="Calibri" w:hAnsi="Calibri"/>
+        </w:rPr>
+        <w:t xml:space="preserve"> Lee and </w:t>
+      </w:r>
+      <w:proofErr w:type="spellStart"/>
+      <w:r>
+        <w:rPr>
+          <w:rFonts w:ascii="Calibri" w:hAnsi="Calibri"/>
+        </w:rPr>
+        <w:t>Kaamran</w:t>
+      </w:r>
+      <w:proofErr w:type="spellEnd"/>
+      <w:r>
+        <w:rPr>
+          <w:rFonts w:ascii="Calibri" w:hAnsi="Calibri"/>
+        </w:rPr>
+        <w:t xml:space="preserve"> </w:t>
+      </w:r>
+      <w:proofErr w:type="spellStart"/>
+      <w:r>
+        <w:rPr>
+          <w:rFonts w:ascii="Calibri" w:hAnsi="Calibri"/>
+        </w:rPr>
+        <w:t>Raahemifar</w:t>
+      </w:r>
+      <w:proofErr w:type="spellEnd"/>
+      <w:r>
+        <w:rPr>
+          <w:rFonts w:ascii="Calibri" w:hAnsi="Calibri"/>
+        </w:rPr>
+        <w:t xml:space="preserve">, “FPGA Placement and Optimization Methodology: A Survey”, IEEE CCECE’08: Symposium on Circuits, Devices and Systems, </w:t>
       </w:r>
       <w:r>
         <w:rPr>
@@ -2391,6 +2869,7 @@
         <w:spacing w:before="240"/>
         <w:rPr>
           <w:rFonts w:ascii="Calibri" w:hAnsi="Calibri"/>
+          <w:lang w:eastAsia="ko-KR"/>
         </w:rPr>
       </w:pPr>
       <w:r>
@@ -2411,13 +2890,83 @@
         <w:rPr>
           <w:rFonts w:ascii="Calibri" w:hAnsi="Calibri"/>
         </w:rPr>
-        <w:t>Inventors: David Lazarovich, Ileana Rusan, Joe Nuta</w:t>
-      </w:r>
-      <w:r>
-        <w:rPr>
-          <w:rFonts w:ascii="Calibri" w:hAnsi="Calibri"/>
-        </w:rPr>
-        <w:t xml:space="preserve">ro, Sang-Joon Lee, Ted Gayowsky, </w:t>
+        <w:t xml:space="preserve">Inventors: David </w:t>
+      </w:r>
+      <w:proofErr w:type="spellStart"/>
+      <w:r>
+        <w:rPr>
+          <w:rFonts w:ascii="Calibri" w:hAnsi="Calibri"/>
+        </w:rPr>
+        <w:t>Lazarovich</w:t>
+      </w:r>
+      <w:proofErr w:type="spellEnd"/>
+      <w:r>
+        <w:rPr>
+          <w:rFonts w:ascii="Calibri" w:hAnsi="Calibri"/>
+        </w:rPr>
+        <w:t xml:space="preserve">, Ileana </w:t>
+      </w:r>
+      <w:proofErr w:type="spellStart"/>
+      <w:r>
+        <w:rPr>
+          <w:rFonts w:ascii="Calibri" w:hAnsi="Calibri"/>
+        </w:rPr>
+        <w:t>Rusan</w:t>
+      </w:r>
+      <w:proofErr w:type="spellEnd"/>
+      <w:r>
+        <w:rPr>
+          <w:rFonts w:ascii="Calibri" w:hAnsi="Calibri"/>
+        </w:rPr>
+        <w:t xml:space="preserve">, Joe </w:t>
+      </w:r>
+      <w:proofErr w:type="spellStart"/>
+      <w:r>
+        <w:rPr>
+          <w:rFonts w:ascii="Calibri" w:hAnsi="Calibri"/>
+        </w:rPr>
+        <w:t>Nuta</w:t>
+      </w:r>
+      <w:r>
+        <w:rPr>
+          <w:rFonts w:ascii="Calibri" w:hAnsi="Calibri"/>
+        </w:rPr>
+        <w:t>ro</w:t>
+      </w:r>
+      <w:proofErr w:type="spellEnd"/>
+      <w:r>
+        <w:rPr>
+          <w:rFonts w:ascii="Calibri" w:hAnsi="Calibri"/>
+        </w:rPr>
+        <w:t>, Sang-</w:t>
+      </w:r>
+      <w:proofErr w:type="spellStart"/>
+      <w:r>
+        <w:rPr>
+          <w:rFonts w:ascii="Calibri" w:hAnsi="Calibri"/>
+        </w:rPr>
+        <w:t>Joon</w:t>
+      </w:r>
+      <w:proofErr w:type="spellEnd"/>
+      <w:r>
+        <w:rPr>
+          <w:rFonts w:ascii="Calibri" w:hAnsi="Calibri"/>
+        </w:rPr>
+        <w:t xml:space="preserve"> Lee, Ted </w:t>
+      </w:r>
+      <w:proofErr w:type="spellStart"/>
+      <w:r>
+        <w:rPr>
+          <w:rFonts w:ascii="Calibri" w:hAnsi="Calibri"/>
+        </w:rPr>
+        <w:t>Gayowsky</w:t>
+      </w:r>
+      <w:proofErr w:type="spellEnd"/>
+      <w:r>
+        <w:rPr>
+          <w:rFonts w:ascii="Calibri" w:hAnsi="Calibri"/>
+        </w:rPr>
+        <w:t xml:space="preserve">, </w:t>
       </w:r>
       <w:r>
         <w:rPr>
@@ -2455,11 +3004,170 @@
         </w:rPr>
         <w:t>4, 2010.</w:t>
       </w:r>
+    </w:p>
+    <w:p>
+      <w:pPr>
+        <w:pStyle w:val="SectionHeading"/>
+        <w:spacing w:before="240"/>
+        <w:rPr>
+          <w:rFonts w:ascii="Calibri" w:hAnsi="Calibri"/>
+        </w:rPr>
+      </w:pPr>
+      <w:r>
+        <w:rPr>
+          <w:rFonts w:ascii="Calibri" w:hAnsi="Calibri"/>
+        </w:rPr>
+        <w:t>Awards</w:t>
+      </w:r>
+    </w:p>
+    <w:p>
+      <w:pPr>
+        <w:pStyle w:val="ListBullet"/>
+        <w:rPr>
+          <w:rFonts w:ascii="Calibri" w:hAnsi="Calibri"/>
+        </w:rPr>
+      </w:pPr>
+      <w:r>
+        <w:rPr>
+          <w:rFonts w:ascii="Calibri" w:hAnsi="Calibri"/>
+        </w:rPr>
+        <w:t>Honeywell Patent Award</w:t>
+      </w:r>
+      <w:r>
+        <w:rPr>
+          <w:rFonts w:ascii="Calibri" w:hAnsi="Calibri"/>
+        </w:rPr>
+        <w:t xml:space="preserve"> </w:t>
+      </w:r>
+      <w:r>
+        <w:rPr>
+          <w:rFonts w:ascii="Calibri" w:hAnsi="Calibri"/>
+        </w:rPr>
+        <w:t>(March 2009)</w:t>
+      </w:r>
+    </w:p>
+    <w:p>
+      <w:pPr>
+        <w:pStyle w:val="ListBullet"/>
+        <w:rPr>
+          <w:rFonts w:ascii="Calibri" w:hAnsi="Calibri"/>
+        </w:rPr>
+      </w:pPr>
+      <w:r>
+        <w:rPr>
+          <w:rFonts w:ascii="Calibri" w:hAnsi="Calibri"/>
+        </w:rPr>
+        <w:t>Honeywell Trade Secret Award</w:t>
+      </w:r>
+      <w:r>
+        <w:rPr>
+          <w:rFonts w:ascii="Calibri" w:hAnsi="Calibri"/>
+        </w:rPr>
+        <w:t xml:space="preserve"> </w:t>
+      </w:r>
+      <w:r>
+        <w:rPr>
+          <w:rFonts w:ascii="Calibri" w:hAnsi="Calibri"/>
+        </w:rPr>
+        <w:t>(March 2009, March 2007, March 2006)</w:t>
+      </w:r>
+    </w:p>
+    <w:p>
+      <w:pPr>
+        <w:pStyle w:val="SectionHeading"/>
+        <w:spacing w:before="240"/>
+        <w:rPr>
+          <w:rFonts w:ascii="Calibri" w:hAnsi="Calibri"/>
+        </w:rPr>
+      </w:pPr>
+      <w:r>
+        <w:rPr>
+          <w:rFonts w:ascii="Calibri" w:hAnsi="Calibri"/>
+        </w:rPr>
+        <w:t>Certification</w:t>
+      </w:r>
+      <w:r>
+        <w:rPr>
+          <w:rFonts w:ascii="Calibri" w:hAnsi="Calibri"/>
+        </w:rPr>
+        <w:t>s</w:t>
+      </w:r>
+    </w:p>
+    <w:p>
+      <w:pPr>
+        <w:pStyle w:val="ListBullet"/>
+        <w:rPr>
+          <w:rFonts w:ascii="Calibri" w:hAnsi="Calibri"/>
+        </w:rPr>
+      </w:pPr>
+      <w:r>
+        <w:rPr>
+          <w:rFonts w:ascii="Calibri" w:hAnsi="Calibri"/>
+        </w:rPr>
+        <w:t>Design f</w:t>
+      </w:r>
+      <w:r>
+        <w:rPr>
+          <w:rFonts w:ascii="Calibri" w:hAnsi="Calibri"/>
+        </w:rPr>
+        <w:t>or Six Sigma Green Belt (Honeywell International Inc. – Starting May 2008)</w:t>
+      </w:r>
+    </w:p>
+    <w:p>
+      <w:pPr>
+        <w:pStyle w:val="ListBullet"/>
+        <w:rPr>
+          <w:rFonts w:ascii="Calibri" w:hAnsi="Calibri"/>
+        </w:rPr>
+      </w:pPr>
+      <w:proofErr w:type="spellStart"/>
+      <w:proofErr w:type="gramStart"/>
+      <w:r>
+        <w:rPr>
+          <w:rFonts w:ascii="Calibri" w:hAnsi="Calibri"/>
+        </w:rPr>
+        <w:t>P.Eng</w:t>
+      </w:r>
+      <w:proofErr w:type="spellEnd"/>
+      <w:proofErr w:type="gramEnd"/>
+      <w:r>
+        <w:rPr>
+          <w:rFonts w:ascii="Calibri" w:hAnsi="Calibri"/>
+        </w:rPr>
+        <w:t xml:space="preserve"> (Passed PPE) – Professional Engineer Ontario</w:t>
+      </w:r>
+    </w:p>
+    <w:p>
+      <w:pPr>
+        <w:pStyle w:val="ListBullet"/>
+        <w:rPr>
+          <w:rFonts w:ascii="Calibri" w:hAnsi="Calibri"/>
+        </w:rPr>
+      </w:pPr>
+      <w:r>
+        <w:rPr>
+          <w:rFonts w:ascii="Calibri" w:hAnsi="Calibri"/>
+        </w:rPr>
+        <w:t>NI Certified LabVIEW Developer (CLD)</w:t>
+      </w:r>
+    </w:p>
+    <w:p>
+      <w:pPr>
+        <w:pStyle w:val="ListBullet"/>
+        <w:numPr>
+          <w:ilvl w:val="0"/>
+          <w:numId w:val="0"/>
+        </w:numPr>
+        <w:ind w:left="144" w:hanging="144"/>
+        <w:rPr>
+          <w:rFonts w:ascii="Calibri" w:hAnsi="Calibri"/>
+        </w:rPr>
+      </w:pPr>
     </w:p>
     <w:sectPr>
       <w:footerReference w:type="default" r:id="rId11"/>
       <w:pgSz w:w="12240" w:h="15840"/>
-      <w:pgMar w:top="756" w:right="1440" w:bottom="1010" w:left="1440" w:header="720" w:footer="720" w:gutter="0"/>
+      <w:pgMar w:top="1134" w:right="1440" w:bottom="1178" w:left="1440" w:header="720" w:footer="720" w:gutter="0"/>
       <w:pgNumType w:start="1"/>
       <w:cols w:space="720"/>
       <w:titlePg/>
@@ -3647,6 +4355,7 @@
     <w:rsid w:val="005F7C66"/>
     <w:rsid w:val="00637951"/>
     <w:rsid w:val="007077AF"/>
+    <w:rsid w:val="00732BD2"/>
     <w:rsid w:val="00733F7E"/>
     <w:rsid w:val="00857F20"/>
     <w:rsid w:val="0094729E"/>

</xml_diff>

<commit_message>
latest edit to resume and adding CV
</commit_message>
<xml_diff>
--- a/SANGJOON LEE - RESUME.docx
+++ b/SANGJOON LEE - RESUME.docx
@@ -194,7 +194,21 @@
                   <w:rFonts w:ascii="Calibri" w:hAnsi="Calibri"/>
                   <w:sz w:val="20"/>
                 </w:rPr>
-                <w:t>Master of SCIENCE, Computer science | Boston University | </w:t>
+                <w:t>Master of SCIENCE, Computer science | Boston University</w:t>
+              </w:r>
+              <w:r>
+                <w:rPr>
+                  <w:rFonts w:ascii="Calibri" w:hAnsi="Calibri"/>
+                  <w:sz w:val="20"/>
+                </w:rPr>
+                <w:t xml:space="preserve"> </w:t>
+              </w:r>
+              <w:r>
+                <w:rPr>
+                  <w:rFonts w:ascii="Calibri" w:hAnsi="Calibri"/>
+                  <w:sz w:val="20"/>
+                </w:rPr>
+                <w:t>| </w:t>
               </w:r>
               <w:r>
                 <w:rPr>
@@ -287,7 +301,14 @@
                   <w:rFonts w:ascii="Calibri" w:hAnsi="Calibri"/>
                   <w:sz w:val="20"/>
                 </w:rPr>
-                <w:t> | </w:t>
+                <w:t>|</w:t>
+              </w:r>
+              <w:r>
+                <w:rPr>
+                  <w:rFonts w:ascii="Calibri" w:hAnsi="Calibri"/>
+                  <w:sz w:val="20"/>
+                </w:rPr>
+                <w:t xml:space="preserve"> </w:t>
               </w:r>
               <w:r>
                 <w:rPr>
@@ -385,115 +406,6 @@
                   <w:rFonts w:ascii="Calibri" w:hAnsi="Calibri"/>
                 </w:rPr>
                 <w:t xml:space="preserve"> </w:t>
-              </w:r>
-            </w:p>
-            <w:p>
-              <w:pPr>
-                <w:pStyle w:val="Subsection"/>
-                <w:spacing w:before="120" w:after="60"/>
-                <w:rPr>
-                  <w:rFonts w:ascii="Calibri" w:hAnsi="Calibri"/>
-                  <w:sz w:val="20"/>
-                </w:rPr>
-              </w:pPr>
-              <w:r>
-                <w:rPr>
-                  <w:rFonts w:ascii="Calibri" w:hAnsi="Calibri"/>
-                  <w:sz w:val="20"/>
-                </w:rPr>
-                <w:t xml:space="preserve">Master of SCIENCE, Computer </w:t>
-              </w:r>
-              <w:r>
-                <w:rPr>
-                  <w:rFonts w:ascii="Calibri" w:hAnsi="Calibri"/>
-                  <w:sz w:val="20"/>
-                </w:rPr>
-                <w:t>ENGINEERING</w:t>
-              </w:r>
-              <w:r>
-                <w:rPr>
-                  <w:rFonts w:ascii="Calibri" w:hAnsi="Calibri"/>
-                  <w:sz w:val="20"/>
-                </w:rPr>
-                <w:t xml:space="preserve"> | </w:t>
-              </w:r>
-              <w:r>
-                <w:rPr>
-                  <w:rFonts w:ascii="Calibri" w:hAnsi="Calibri"/>
-                  <w:sz w:val="20"/>
-                </w:rPr>
-                <w:t>Ryerson</w:t>
-              </w:r>
-              <w:r>
-                <w:rPr>
-                  <w:rFonts w:ascii="Calibri" w:hAnsi="Calibri"/>
-                  <w:sz w:val="20"/>
-                </w:rPr>
-                <w:t xml:space="preserve"> University | </w:t>
-              </w:r>
-              <w:r>
-                <w:rPr>
-                  <w:rFonts w:ascii="Calibri" w:hAnsi="Calibri"/>
-                  <w:sz w:val="20"/>
-                </w:rPr>
-                <w:t xml:space="preserve">SEPT </w:t>
-              </w:r>
-              <w:r>
-                <w:rPr>
-                  <w:rFonts w:ascii="Calibri" w:hAnsi="Calibri"/>
-                  <w:sz w:val="20"/>
-                </w:rPr>
-                <w:t>2007</w:t>
-              </w:r>
-            </w:p>
-            <w:p>
-              <w:pPr>
-                <w:pStyle w:val="ListBullet"/>
-                <w:rPr>
-                  <w:rFonts w:ascii="Calibri" w:hAnsi="Calibri"/>
-                </w:rPr>
-              </w:pPr>
-              <w:r>
-                <w:rPr>
-                  <w:rFonts w:ascii="Calibri" w:hAnsi="Calibri"/>
-                </w:rPr>
-                <w:t xml:space="preserve">Related coursework: </w:t>
-              </w:r>
-              <w:r>
-                <w:rPr>
-                  <w:rFonts w:ascii="Calibri" w:hAnsi="Calibri"/>
-                </w:rPr>
-                <w:t xml:space="preserve">Wireless </w:t>
-              </w:r>
-              <w:r>
-                <w:rPr>
-                  <w:rFonts w:ascii="Calibri" w:hAnsi="Calibri"/>
-                </w:rPr>
-                <w:t>Communication</w:t>
-              </w:r>
-              <w:r>
-                <w:rPr>
-                  <w:rFonts w:ascii="Calibri" w:hAnsi="Calibri"/>
-                </w:rPr>
-                <w:t xml:space="preserve">, </w:t>
-              </w:r>
-              <w:r>
-                <w:rPr>
-                  <w:rFonts w:ascii="Calibri" w:hAnsi="Calibri"/>
-                </w:rPr>
-                <w:t>Human Computer Interface</w:t>
-              </w:r>
-              <w:r>
-                <w:rPr>
-                  <w:rFonts w:ascii="Calibri" w:hAnsi="Calibri"/>
-                </w:rPr>
-                <w:t xml:space="preserve">, </w:t>
-              </w:r>
-              <w:r>
-                <w:rPr>
-                  <w:rFonts w:ascii="Calibri" w:hAnsi="Calibri"/>
-                </w:rPr>
-                <w:t>Optimization</w:t>
               </w:r>
             </w:p>
           </w:sdtContent>
@@ -611,7 +523,30 @@
           <w:rFonts w:ascii="Calibri" w:hAnsi="Calibri"/>
           <w:sz w:val="20"/>
         </w:rPr>
-        <w:t>CAMBRIDGE, MA|</w:t>
+        <w:t xml:space="preserve">CAMBRIDGE, </w:t>
+      </w:r>
+      <w:bookmarkStart w:id="0" w:name="_GoBack"/>
+      <w:bookmarkEnd w:id="0"/>
+      <w:r>
+        <w:rPr>
+          <w:rFonts w:ascii="Calibri" w:hAnsi="Calibri"/>
+          <w:sz w:val="20"/>
+        </w:rPr>
+        <w:t>MA</w:t>
+      </w:r>
+      <w:r>
+        <w:rPr>
+          <w:rFonts w:ascii="Calibri" w:hAnsi="Calibri"/>
+          <w:sz w:val="20"/>
+        </w:rPr>
+        <w:t xml:space="preserve"> </w:t>
+      </w:r>
+      <w:r>
+        <w:rPr>
+          <w:rFonts w:ascii="Calibri" w:hAnsi="Calibri"/>
+          <w:sz w:val="20"/>
+        </w:rPr>
+        <w:t>|</w:t>
       </w:r>
       <w:r>
         <w:rPr>
@@ -2001,8 +1936,6 @@
         </w:rPr>
         <w:t>Military Aircraft</w:t>
       </w:r>
-      <w:bookmarkStart w:id="0" w:name="_GoBack"/>
-      <w:bookmarkEnd w:id="0"/>
     </w:p>
     <w:p>
       <w:pPr>
@@ -2060,7 +1993,6 @@
           <w:rFonts w:ascii="Calibri" w:hAnsi="Calibri"/>
           <w:sz w:val="20"/>
         </w:rPr>
-        <w:lastRenderedPageBreak/>
         <w:t xml:space="preserve">System Design Engineer </w:t>
       </w:r>
       <w:r>
@@ -2207,6 +2139,7 @@
         <w:rPr>
           <w:rFonts w:ascii="Calibri" w:hAnsi="Calibri"/>
         </w:rPr>
+        <w:lastRenderedPageBreak/>
         <w:t>Skills</w:t>
       </w:r>
     </w:p>
@@ -2329,13 +2262,7 @@
         <w:rPr>
           <w:rFonts w:ascii="Calibri" w:hAnsi="Calibri"/>
         </w:rPr>
-        <w:t xml:space="preserve">SQL, </w:t>
-      </w:r>
-      <w:r>
-        <w:rPr>
-          <w:rFonts w:ascii="Calibri" w:hAnsi="Calibri"/>
-        </w:rPr>
-        <w:t>Ada</w:t>
+        <w:t>SQL</w:t>
       </w:r>
     </w:p>
     <w:p>
@@ -2509,26 +2436,6 @@
         </w:rPr>
         <w:t xml:space="preserve"> SDK</w:t>
       </w:r>
-      <w:r>
-        <w:rPr>
-          <w:rFonts w:ascii="Calibri" w:hAnsi="Calibri"/>
-        </w:rPr>
-        <w:t xml:space="preserve">, </w:t>
-      </w:r>
-      <w:proofErr w:type="spellStart"/>
-      <w:r>
-        <w:rPr>
-          <w:rFonts w:ascii="Calibri" w:hAnsi="Calibri"/>
-        </w:rPr>
-        <w:t>CMake</w:t>
-      </w:r>
-      <w:proofErr w:type="spellEnd"/>
-      <w:r>
-        <w:rPr>
-          <w:rFonts w:ascii="Calibri" w:hAnsi="Calibri"/>
-        </w:rPr>
-        <w:t>, GNU Make</w:t>
-      </w:r>
     </w:p>
     <w:p>
       <w:pPr>
@@ -2626,7 +2533,13 @@
         <w:rPr>
           <w:rFonts w:ascii="Calibri" w:hAnsi="Calibri"/>
         </w:rPr>
-        <w:t>Environment:</w:t>
+        <w:t>Environment</w:t>
+      </w:r>
+      <w:r>
+        <w:rPr>
+          <w:rFonts w:ascii="Calibri" w:hAnsi="Calibri"/>
+        </w:rPr>
+        <w:t>:</w:t>
       </w:r>
       <w:r>
         <w:rPr>
@@ -2647,7 +2560,13 @@
         <w:rPr>
           <w:rFonts w:ascii="Calibri" w:hAnsi="Calibri"/>
         </w:rPr>
-        <w:t>, Linux (Ubuntu, CentOS)</w:t>
+        <w:t>, Linux (Ubuntu</w:t>
+      </w:r>
+      <w:r>
+        <w:rPr>
+          <w:rFonts w:ascii="Calibri" w:hAnsi="Calibri"/>
+        </w:rPr>
+        <w:t>)</w:t>
       </w:r>
     </w:p>
     <w:p>
@@ -3063,13 +2982,7 @@
         <w:rPr>
           <w:rFonts w:ascii="Calibri" w:hAnsi="Calibri"/>
         </w:rPr>
-        <w:t xml:space="preserve"> </w:t>
-      </w:r>
-      <w:r>
-        <w:rPr>
-          <w:rFonts w:ascii="Calibri" w:hAnsi="Calibri"/>
-        </w:rPr>
-        <w:t>(March 2009, March 2007, March 2006)</w:t>
+        <w:t xml:space="preserve"> (March 2009, March 2007, March 2006)</w:t>
       </w:r>
     </w:p>
     <w:p>
@@ -3167,7 +3080,7 @@
     <w:sectPr>
       <w:footerReference w:type="default" r:id="rId11"/>
       <w:pgSz w:w="12240" w:h="15840"/>
-      <w:pgMar w:top="1134" w:right="1440" w:bottom="1178" w:left="1440" w:header="720" w:footer="720" w:gutter="0"/>
+      <w:pgMar w:top="854" w:right="1440" w:bottom="954" w:left="1440" w:header="720" w:footer="720" w:gutter="0"/>
       <w:pgNumType w:start="1"/>
       <w:cols w:space="720"/>
       <w:titlePg/>
@@ -4350,6 +4263,7 @@
     <w:rsid w:val="00411F5D"/>
     <w:rsid w:val="0043676D"/>
     <w:rsid w:val="0052401B"/>
+    <w:rsid w:val="00564F56"/>
     <w:rsid w:val="00565D44"/>
     <w:rsid w:val="005E7B0A"/>
     <w:rsid w:val="005F7C66"/>

</xml_diff>